<commit_message>
Add Epic 3 to self-assessment file
</commit_message>
<xml_diff>
--- a/self-assessment.docx
+++ b/self-assessment.docx
@@ -1,10 +1,10 @@
 
 <file path=word/document.xml><?xml version="1.0" encoding="utf-8"?>
-<w:document xmlns:wpc="http://schemas.microsoft.com/office/word/2010/wordprocessingCanvas" xmlns:cx="http://schemas.microsoft.com/office/drawing/2014/chartex" xmlns:cx1="http://schemas.microsoft.com/office/drawing/2015/9/8/chartex" xmlns:cx2="http://schemas.microsoft.com/office/drawing/2015/10/21/chartex" xmlns:cx3="http://schemas.microsoft.com/office/drawing/2016/5/9/chartex" xmlns:cx4="http://schemas.microsoft.com/office/drawing/2016/5/10/chartex" xmlns:cx5="http://schemas.microsoft.com/office/drawing/2016/5/11/chartex" xmlns:cx6="http://schemas.microsoft.com/office/drawing/2016/5/12/chartex" xmlns:cx7="http://schemas.microsoft.com/office/drawing/2016/5/13/chartex" xmlns:cx8="http://schemas.microsoft.com/office/drawing/2016/5/14/chartex" xmlns:mc="http://schemas.openxmlformats.org/markup-compatibility/2006" xmlns:aink="http://schemas.microsoft.com/office/drawing/2016/ink" xmlns:am3d="http://schemas.microsoft.com/office/drawing/2017/model3d" xmlns:o="urn:schemas-microsoft-com:office:office" xmlns:r="http://schemas.openxmlformats.org/officeDocument/2006/relationships" xmlns:m="http://schemas.openxmlformats.org/officeDocument/2006/math" xmlns:v="urn:schemas-microsoft-com:vml" xmlns:wp14="http://schemas.microsoft.com/office/word/2010/wordprocessingDrawing" xmlns:wp="http://schemas.openxmlformats.org/drawingml/2006/wordprocessingDrawing" xmlns:w10="urn:schemas-microsoft-com:office:word" xmlns:w="http://schemas.openxmlformats.org/wordprocessingml/2006/main" xmlns:w14="http://schemas.microsoft.com/office/word/2010/wordml" xmlns:w15="http://schemas.microsoft.com/office/word/2012/wordml" xmlns:w16cex="http://schemas.microsoft.com/office/word/2018/wordml/cex" xmlns:w16cid="http://schemas.microsoft.com/office/word/2016/wordml/cid" xmlns:w16="http://schemas.microsoft.com/office/word/2018/wordml" xmlns:w16sdtdh="http://schemas.microsoft.com/office/word/2020/wordml/sdtdatahash" xmlns:w16se="http://schemas.microsoft.com/office/word/2015/wordml/symex" xmlns:wpg="http://schemas.microsoft.com/office/word/2010/wordprocessingGroup" xmlns:wpi="http://schemas.microsoft.com/office/word/2010/wordprocessingInk" xmlns:wne="http://schemas.microsoft.com/office/word/2006/wordml" xmlns:wps="http://schemas.microsoft.com/office/word/2010/wordprocessingShape" mc:Ignorable="w14 w15 w16se w16cid w16 w16cex w16sdtdh wp14">
+<w:document xmlns:wpc="http://schemas.microsoft.com/office/word/2010/wordprocessingCanvas" xmlns:cx="http://schemas.microsoft.com/office/drawing/2014/chartex" xmlns:cx1="http://schemas.microsoft.com/office/drawing/2015/9/8/chartex" xmlns:cx2="http://schemas.microsoft.com/office/drawing/2015/10/21/chartex" xmlns:cx3="http://schemas.microsoft.com/office/drawing/2016/5/9/chartex" xmlns:cx4="http://schemas.microsoft.com/office/drawing/2016/5/10/chartex" xmlns:cx5="http://schemas.microsoft.com/office/drawing/2016/5/11/chartex" xmlns:cx6="http://schemas.microsoft.com/office/drawing/2016/5/12/chartex" xmlns:cx7="http://schemas.microsoft.com/office/drawing/2016/5/13/chartex" xmlns:cx8="http://schemas.microsoft.com/office/drawing/2016/5/14/chartex" xmlns:mc="http://schemas.openxmlformats.org/markup-compatibility/2006" xmlns:aink="http://schemas.microsoft.com/office/drawing/2016/ink" xmlns:am3d="http://schemas.microsoft.com/office/drawing/2017/model3d" xmlns:o="urn:schemas-microsoft-com:office:office" xmlns:oel="http://schemas.microsoft.com/office/2019/extlst" xmlns:r="http://schemas.openxmlformats.org/officeDocument/2006/relationships" xmlns:m="http://schemas.openxmlformats.org/officeDocument/2006/math" xmlns:v="urn:schemas-microsoft-com:vml" xmlns:wp14="http://schemas.microsoft.com/office/word/2010/wordprocessingDrawing" xmlns:wp="http://schemas.openxmlformats.org/drawingml/2006/wordprocessingDrawing" xmlns:w10="urn:schemas-microsoft-com:office:word" xmlns:w="http://schemas.openxmlformats.org/wordprocessingml/2006/main" xmlns:w14="http://schemas.microsoft.com/office/word/2010/wordml" xmlns:w15="http://schemas.microsoft.com/office/word/2012/wordml" xmlns:w16cex="http://schemas.microsoft.com/office/word/2018/wordml/cex" xmlns:w16cid="http://schemas.microsoft.com/office/word/2016/wordml/cid" xmlns:w16="http://schemas.microsoft.com/office/word/2018/wordml" xmlns:w16sdtdh="http://schemas.microsoft.com/office/word/2020/wordml/sdtdatahash" xmlns:w16se="http://schemas.microsoft.com/office/word/2015/wordml/symex" xmlns:wpg="http://schemas.microsoft.com/office/word/2010/wordprocessingGroup" xmlns:wpi="http://schemas.microsoft.com/office/word/2010/wordprocessingInk" xmlns:wne="http://schemas.microsoft.com/office/word/2006/wordml" xmlns:wps="http://schemas.microsoft.com/office/word/2010/wordprocessingShape" mc:Ignorable="w14 w15 w16se w16cid w16 w16cex w16sdtdh wp14">
   <w:body>
     <w:p>
       <w:pPr>
-        <w:pStyle w:val="1"/>
+        <w:pStyle w:val="Heading1"/>
       </w:pPr>
       <w:r>
         <w:t>Small group project self-assessment</w:t>
@@ -120,7 +120,7 @@
     </w:p>
     <w:tbl>
       <w:tblPr>
-        <w:tblStyle w:val="a3"/>
+        <w:tblStyle w:val="TableGrid"/>
         <w:tblW w:w="0" w:type="auto"/>
         <w:tblLook w:val="04A0" w:firstRow="1" w:lastRow="0" w:firstColumn="1" w:lastColumn="0" w:noHBand="0" w:noVBand="1"/>
       </w:tblPr>
@@ -257,7 +257,7 @@
           </w:p>
           <w:p>
             <w:pPr>
-              <w:pStyle w:val="a4"/>
+              <w:pStyle w:val="ListParagraph"/>
               <w:numPr>
                 <w:ilvl w:val="0"/>
                 <w:numId w:val="1"/>
@@ -283,7 +283,7 @@
           </w:p>
           <w:p>
             <w:pPr>
-              <w:pStyle w:val="a4"/>
+              <w:pStyle w:val="ListParagraph"/>
               <w:numPr>
                 <w:ilvl w:val="0"/>
                 <w:numId w:val="1"/>
@@ -331,7 +331,7 @@
           </w:p>
           <w:p>
             <w:pPr>
-              <w:pStyle w:val="a4"/>
+              <w:pStyle w:val="ListParagraph"/>
               <w:numPr>
                 <w:ilvl w:val="0"/>
                 <w:numId w:val="1"/>
@@ -379,7 +379,7 @@
           </w:p>
           <w:p>
             <w:pPr>
-              <w:pStyle w:val="a4"/>
+              <w:pStyle w:val="ListParagraph"/>
               <w:numPr>
                 <w:ilvl w:val="0"/>
                 <w:numId w:val="1"/>
@@ -427,7 +427,7 @@
           </w:p>
           <w:p>
             <w:pPr>
-              <w:pStyle w:val="a4"/>
+              <w:pStyle w:val="ListParagraph"/>
               <w:numPr>
                 <w:ilvl w:val="0"/>
                 <w:numId w:val="1"/>
@@ -453,7 +453,7 @@
           </w:p>
           <w:p>
             <w:pPr>
-              <w:pStyle w:val="a4"/>
+              <w:pStyle w:val="ListParagraph"/>
               <w:numPr>
                 <w:ilvl w:val="0"/>
                 <w:numId w:val="1"/>
@@ -479,7 +479,7 @@
           </w:p>
           <w:p>
             <w:pPr>
-              <w:pStyle w:val="a4"/>
+              <w:pStyle w:val="ListParagraph"/>
               <w:numPr>
                 <w:ilvl w:val="0"/>
                 <w:numId w:val="1"/>
@@ -505,7 +505,7 @@
           </w:p>
           <w:p>
             <w:pPr>
-              <w:pStyle w:val="a4"/>
+              <w:pStyle w:val="ListParagraph"/>
               <w:numPr>
                 <w:ilvl w:val="0"/>
                 <w:numId w:val="1"/>
@@ -553,7 +553,7 @@
           </w:p>
           <w:p>
             <w:pPr>
-              <w:pStyle w:val="a4"/>
+              <w:pStyle w:val="ListParagraph"/>
               <w:numPr>
                 <w:ilvl w:val="0"/>
                 <w:numId w:val="1"/>
@@ -754,17 +754,130 @@
           </w:tcPr>
           <w:p>
             <w:pPr>
-              <w:rPr>
-                <w:sz w:val="22"/>
-                <w:szCs w:val="22"/>
-              </w:rPr>
-            </w:pPr>
-            <w:r>
-              <w:rPr>
-                <w:sz w:val="22"/>
-                <w:szCs w:val="22"/>
-              </w:rPr>
-              <w:t>Not implemented</w:t>
+              <w:pStyle w:val="ListParagraph"/>
+              <w:numPr>
+                <w:ilvl w:val="0"/>
+                <w:numId w:val="8"/>
+              </w:numPr>
+              <w:rPr>
+                <w:sz w:val="22"/>
+                <w:szCs w:val="22"/>
+              </w:rPr>
+            </w:pPr>
+            <w:r>
+              <w:rPr>
+                <w:sz w:val="22"/>
+                <w:szCs w:val="22"/>
+              </w:rPr>
+              <w:t xml:space="preserve">On the main page of the website, there is a ‘Create’ button. Clicking ‘New Task’, which is underneath </w:t>
+            </w:r>
+            <w:r>
+              <w:rPr>
+                <w:sz w:val="22"/>
+                <w:szCs w:val="22"/>
+              </w:rPr>
+              <w:t>the ‘Create’ button will open a form.</w:t>
+            </w:r>
+          </w:p>
+          <w:p>
+            <w:pPr>
+              <w:pStyle w:val="ListParagraph"/>
+              <w:numPr>
+                <w:ilvl w:val="0"/>
+                <w:numId w:val="7"/>
+              </w:numPr>
+              <w:rPr>
+                <w:sz w:val="22"/>
+                <w:szCs w:val="22"/>
+              </w:rPr>
+            </w:pPr>
+            <w:r>
+              <w:rPr>
+                <w:sz w:val="22"/>
+                <w:szCs w:val="22"/>
+              </w:rPr>
+              <w:t>There are 2 pages for the form.</w:t>
+            </w:r>
+          </w:p>
+          <w:p>
+            <w:pPr>
+              <w:pStyle w:val="ListParagraph"/>
+              <w:numPr>
+                <w:ilvl w:val="0"/>
+                <w:numId w:val="7"/>
+              </w:numPr>
+              <w:rPr>
+                <w:sz w:val="22"/>
+                <w:szCs w:val="22"/>
+              </w:rPr>
+            </w:pPr>
+            <w:r>
+              <w:rPr>
+                <w:sz w:val="22"/>
+                <w:szCs w:val="22"/>
+              </w:rPr>
+              <w:lastRenderedPageBreak/>
+              <w:t>The first page allows the user to enter a name, description, deadline, team, and priority.</w:t>
+            </w:r>
+          </w:p>
+          <w:p>
+            <w:pPr>
+              <w:pStyle w:val="ListParagraph"/>
+              <w:numPr>
+                <w:ilvl w:val="0"/>
+                <w:numId w:val="7"/>
+              </w:numPr>
+              <w:rPr>
+                <w:sz w:val="22"/>
+                <w:szCs w:val="22"/>
+              </w:rPr>
+            </w:pPr>
+            <w:r>
+              <w:rPr>
+                <w:sz w:val="22"/>
+                <w:szCs w:val="22"/>
+              </w:rPr>
+              <w:t>The user must select from one of the teams they are part of.</w:t>
+            </w:r>
+          </w:p>
+          <w:p>
+            <w:pPr>
+              <w:pStyle w:val="ListParagraph"/>
+              <w:numPr>
+                <w:ilvl w:val="0"/>
+                <w:numId w:val="7"/>
+              </w:numPr>
+              <w:rPr>
+                <w:sz w:val="22"/>
+                <w:szCs w:val="22"/>
+              </w:rPr>
+            </w:pPr>
+            <w:r>
+              <w:rPr>
+                <w:sz w:val="22"/>
+                <w:szCs w:val="22"/>
+              </w:rPr>
+              <w:t>The second page of the form allows the user to select the members from their team, that they want to assign to the task.</w:t>
+            </w:r>
+          </w:p>
+          <w:p>
+            <w:pPr>
+              <w:pStyle w:val="ListParagraph"/>
+              <w:numPr>
+                <w:ilvl w:val="0"/>
+                <w:numId w:val="7"/>
+              </w:numPr>
+              <w:rPr>
+                <w:sz w:val="22"/>
+                <w:szCs w:val="22"/>
+              </w:rPr>
+            </w:pPr>
+            <w:r>
+              <w:rPr>
+                <w:sz w:val="22"/>
+                <w:szCs w:val="22"/>
+              </w:rPr>
+              <w:t>The ‘Previous’ button moves the form to the previous page and ‘Submit’ moves it to the next page and sends the form.</w:t>
             </w:r>
           </w:p>
         </w:tc>
@@ -786,6 +899,7 @@
                 <w:sz w:val="22"/>
                 <w:szCs w:val="22"/>
               </w:rPr>
+              <w:lastRenderedPageBreak/>
               <w:t>Epic 4</w:t>
             </w:r>
           </w:p>
@@ -827,7 +941,7 @@
           </w:tcPr>
           <w:p>
             <w:pPr>
-              <w:pStyle w:val="a4"/>
+              <w:pStyle w:val="ListParagraph"/>
               <w:numPr>
                 <w:ilvl w:val="0"/>
                 <w:numId w:val="5"/>
@@ -842,20 +956,12 @@
                 <w:sz w:val="22"/>
                 <w:szCs w:val="22"/>
               </w:rPr>
-              <w:t xml:space="preserve">On the main page of the application (which the user is redirected to after logging-in and can be reached by </w:t>
-            </w:r>
-            <w:r>
-              <w:rPr>
-                <w:sz w:val="22"/>
-                <w:szCs w:val="22"/>
-              </w:rPr>
-              <w:lastRenderedPageBreak/>
-              <w:t>clicking the ‘Task Manager’ heading in the navbar) the user can see a condensed list of tasks.</w:t>
-            </w:r>
-          </w:p>
-          <w:p>
-            <w:pPr>
-              <w:pStyle w:val="a4"/>
+              <w:t>On the main page of the application (which the user is redirected to after logging-in and can be reached by clicking the ‘Task Manager’ heading in the navbar) the user can see a condensed list of tasks.</w:t>
+            </w:r>
+          </w:p>
+          <w:p>
+            <w:pPr>
+              <w:pStyle w:val="ListParagraph"/>
               <w:numPr>
                 <w:ilvl w:val="0"/>
                 <w:numId w:val="5"/>
@@ -875,7 +981,7 @@
           </w:p>
           <w:p>
             <w:pPr>
-              <w:pStyle w:val="a4"/>
+              <w:pStyle w:val="ListParagraph"/>
               <w:numPr>
                 <w:ilvl w:val="0"/>
                 <w:numId w:val="5"/>
@@ -895,7 +1001,7 @@
           </w:p>
           <w:p>
             <w:pPr>
-              <w:pStyle w:val="a4"/>
+              <w:pStyle w:val="ListParagraph"/>
               <w:numPr>
                 <w:ilvl w:val="0"/>
                 <w:numId w:val="5"/>
@@ -932,7 +1038,6 @@
                 <w:sz w:val="22"/>
                 <w:szCs w:val="22"/>
               </w:rPr>
-              <w:lastRenderedPageBreak/>
               <w:t>Epic 5</w:t>
             </w:r>
           </w:p>
@@ -958,7 +1063,7 @@
           </w:tcPr>
           <w:p>
             <w:pPr>
-              <w:pStyle w:val="a4"/>
+              <w:pStyle w:val="ListParagraph"/>
               <w:numPr>
                 <w:ilvl w:val="0"/>
                 <w:numId w:val="3"/>
@@ -978,7 +1083,7 @@
           </w:p>
           <w:p>
             <w:pPr>
-              <w:pStyle w:val="a4"/>
+              <w:pStyle w:val="ListParagraph"/>
               <w:numPr>
                 <w:ilvl w:val="0"/>
                 <w:numId w:val="3"/>
@@ -998,7 +1103,7 @@
           </w:p>
           <w:p>
             <w:pPr>
-              <w:pStyle w:val="a4"/>
+              <w:pStyle w:val="ListParagraph"/>
               <w:numPr>
                 <w:ilvl w:val="0"/>
                 <w:numId w:val="3"/>
@@ -1060,7 +1165,7 @@
           </w:tcPr>
           <w:p>
             <w:pPr>
-              <w:pStyle w:val="a4"/>
+              <w:pStyle w:val="ListParagraph"/>
               <w:numPr>
                 <w:ilvl w:val="0"/>
                 <w:numId w:val="4"/>
@@ -1096,7 +1201,7 @@
           </w:p>
           <w:p>
             <w:pPr>
-              <w:pStyle w:val="a4"/>
+              <w:pStyle w:val="ListParagraph"/>
               <w:numPr>
                 <w:ilvl w:val="0"/>
                 <w:numId w:val="4"/>
@@ -1205,7 +1310,15 @@
                 <w:sz w:val="22"/>
                 <w:szCs w:val="22"/>
               </w:rPr>
-              <w:t>Integrate a time tracking feature for tasks, allowing users to log time spent on each task.  Provide summary reports of time spent on tasks over different periods.</w:t>
+              <w:t xml:space="preserve">Integrate a time tracking feature for tasks, allowing users to log time spent on each task.  </w:t>
+            </w:r>
+            <w:r>
+              <w:rPr>
+                <w:sz w:val="22"/>
+                <w:szCs w:val="22"/>
+              </w:rPr>
+              <w:lastRenderedPageBreak/>
+              <w:t>Provide summary reports of time spent on tasks over different periods.</w:t>
             </w:r>
           </w:p>
         </w:tc>
@@ -1215,7 +1328,7 @@
           </w:tcPr>
           <w:p>
             <w:pPr>
-              <w:pStyle w:val="a4"/>
+              <w:pStyle w:val="ListParagraph"/>
               <w:numPr>
                 <w:ilvl w:val="0"/>
                 <w:numId w:val="3"/>
@@ -1230,6 +1343,7 @@
                 <w:sz w:val="22"/>
                 <w:szCs w:val="22"/>
               </w:rPr>
+              <w:lastRenderedPageBreak/>
               <w:t>On task detail page, User can lo</w:t>
             </w:r>
             <w:r>
@@ -1258,7 +1372,15 @@
                 <w:sz w:val="22"/>
                 <w:szCs w:val="22"/>
               </w:rPr>
-              <w:t xml:space="preserve"> each task. It also records the</w:t>
+              <w:t xml:space="preserve"> each task. It also </w:t>
+            </w:r>
+            <w:r>
+              <w:rPr>
+                <w:sz w:val="22"/>
+                <w:szCs w:val="22"/>
+              </w:rPr>
+              <w:lastRenderedPageBreak/>
+              <w:t>records the</w:t>
             </w:r>
             <w:r>
               <w:rPr>
@@ -1277,7 +1399,7 @@
           </w:p>
           <w:p>
             <w:pPr>
-              <w:pStyle w:val="a4"/>
+              <w:pStyle w:val="ListParagraph"/>
               <w:numPr>
                 <w:ilvl w:val="0"/>
                 <w:numId w:val="3"/>
@@ -1297,7 +1419,7 @@
           </w:p>
           <w:p>
             <w:pPr>
-              <w:pStyle w:val="a4"/>
+              <w:pStyle w:val="ListParagraph"/>
               <w:numPr>
                 <w:ilvl w:val="0"/>
                 <w:numId w:val="3"/>
@@ -1342,6 +1464,7 @@
                 <w:sz w:val="22"/>
                 <w:szCs w:val="22"/>
               </w:rPr>
+              <w:lastRenderedPageBreak/>
               <w:t>Epic 9</w:t>
             </w:r>
           </w:p>
@@ -1471,7 +1594,6 @@
                 <w:sz w:val="22"/>
                 <w:szCs w:val="22"/>
               </w:rPr>
-              <w:lastRenderedPageBreak/>
               <w:t>Introduce gamification elements to motivate users, such as achievement badges, leaderboards, or a points system based on task completion.</w:t>
             </w:r>
           </w:p>
@@ -1492,7 +1614,6 @@
                 <w:sz w:val="22"/>
                 <w:szCs w:val="22"/>
               </w:rPr>
-              <w:lastRenderedPageBreak/>
               <w:t>Not implemented</w:t>
             </w:r>
           </w:p>
@@ -1518,7 +1639,7 @@
 </file>
 
 <file path=word/numbering.xml><?xml version="1.0" encoding="utf-8"?>
-<w:numbering xmlns:wpc="http://schemas.microsoft.com/office/word/2010/wordprocessingCanvas" xmlns:cx="http://schemas.microsoft.com/office/drawing/2014/chartex" xmlns:cx1="http://schemas.microsoft.com/office/drawing/2015/9/8/chartex" xmlns:cx2="http://schemas.microsoft.com/office/drawing/2015/10/21/chartex" xmlns:cx3="http://schemas.microsoft.com/office/drawing/2016/5/9/chartex" xmlns:cx4="http://schemas.microsoft.com/office/drawing/2016/5/10/chartex" xmlns:cx5="http://schemas.microsoft.com/office/drawing/2016/5/11/chartex" xmlns:cx6="http://schemas.microsoft.com/office/drawing/2016/5/12/chartex" xmlns:cx7="http://schemas.microsoft.com/office/drawing/2016/5/13/chartex" xmlns:cx8="http://schemas.microsoft.com/office/drawing/2016/5/14/chartex" xmlns:mc="http://schemas.openxmlformats.org/markup-compatibility/2006" xmlns:aink="http://schemas.microsoft.com/office/drawing/2016/ink" xmlns:am3d="http://schemas.microsoft.com/office/drawing/2017/model3d" xmlns:o="urn:schemas-microsoft-com:office:office" xmlns:r="http://schemas.openxmlformats.org/officeDocument/2006/relationships" xmlns:m="http://schemas.openxmlformats.org/officeDocument/2006/math" xmlns:v="urn:schemas-microsoft-com:vml" xmlns:wp14="http://schemas.microsoft.com/office/word/2010/wordprocessingDrawing" xmlns:wp="http://schemas.openxmlformats.org/drawingml/2006/wordprocessingDrawing" xmlns:w10="urn:schemas-microsoft-com:office:word" xmlns:w="http://schemas.openxmlformats.org/wordprocessingml/2006/main" xmlns:w14="http://schemas.microsoft.com/office/word/2010/wordml" xmlns:w15="http://schemas.microsoft.com/office/word/2012/wordml" xmlns:w16cex="http://schemas.microsoft.com/office/word/2018/wordml/cex" xmlns:w16cid="http://schemas.microsoft.com/office/word/2016/wordml/cid" xmlns:w16="http://schemas.microsoft.com/office/word/2018/wordml" xmlns:w16sdtdh="http://schemas.microsoft.com/office/word/2020/wordml/sdtdatahash" xmlns:w16se="http://schemas.microsoft.com/office/word/2015/wordml/symex" xmlns:wpg="http://schemas.microsoft.com/office/word/2010/wordprocessingGroup" xmlns:wpi="http://schemas.microsoft.com/office/word/2010/wordprocessingInk" xmlns:wne="http://schemas.microsoft.com/office/word/2006/wordml" xmlns:wps="http://schemas.microsoft.com/office/word/2010/wordprocessingShape" mc:Ignorable="w14 w15 w16se w16cid w16 w16cex w16sdtdh wp14">
+<w:numbering xmlns:wpc="http://schemas.microsoft.com/office/word/2010/wordprocessingCanvas" xmlns:cx="http://schemas.microsoft.com/office/drawing/2014/chartex" xmlns:cx1="http://schemas.microsoft.com/office/drawing/2015/9/8/chartex" xmlns:cx2="http://schemas.microsoft.com/office/drawing/2015/10/21/chartex" xmlns:cx3="http://schemas.microsoft.com/office/drawing/2016/5/9/chartex" xmlns:cx4="http://schemas.microsoft.com/office/drawing/2016/5/10/chartex" xmlns:cx5="http://schemas.microsoft.com/office/drawing/2016/5/11/chartex" xmlns:cx6="http://schemas.microsoft.com/office/drawing/2016/5/12/chartex" xmlns:cx7="http://schemas.microsoft.com/office/drawing/2016/5/13/chartex" xmlns:cx8="http://schemas.microsoft.com/office/drawing/2016/5/14/chartex" xmlns:mc="http://schemas.openxmlformats.org/markup-compatibility/2006" xmlns:aink="http://schemas.microsoft.com/office/drawing/2016/ink" xmlns:am3d="http://schemas.microsoft.com/office/drawing/2017/model3d" xmlns:o="urn:schemas-microsoft-com:office:office" xmlns:oel="http://schemas.microsoft.com/office/2019/extlst" xmlns:r="http://schemas.openxmlformats.org/officeDocument/2006/relationships" xmlns:m="http://schemas.openxmlformats.org/officeDocument/2006/math" xmlns:v="urn:schemas-microsoft-com:vml" xmlns:wp14="http://schemas.microsoft.com/office/word/2010/wordprocessingDrawing" xmlns:wp="http://schemas.openxmlformats.org/drawingml/2006/wordprocessingDrawing" xmlns:w10="urn:schemas-microsoft-com:office:word" xmlns:w="http://schemas.openxmlformats.org/wordprocessingml/2006/main" xmlns:w14="http://schemas.microsoft.com/office/word/2010/wordml" xmlns:w15="http://schemas.microsoft.com/office/word/2012/wordml" xmlns:w16cex="http://schemas.microsoft.com/office/word/2018/wordml/cex" xmlns:w16cid="http://schemas.microsoft.com/office/word/2016/wordml/cid" xmlns:w16="http://schemas.microsoft.com/office/word/2018/wordml" xmlns:w16sdtdh="http://schemas.microsoft.com/office/word/2020/wordml/sdtdatahash" xmlns:w16se="http://schemas.microsoft.com/office/word/2015/wordml/symex" xmlns:wpg="http://schemas.microsoft.com/office/word/2010/wordprocessingGroup" xmlns:wpi="http://schemas.microsoft.com/office/word/2010/wordprocessingInk" xmlns:wne="http://schemas.microsoft.com/office/word/2006/wordml" xmlns:wps="http://schemas.microsoft.com/office/word/2010/wordprocessingShape" mc:Ignorable="w14 w15 w16se w16cid w16 w16cex w16sdtdh wp14">
   <w:abstractNum w:abstractNumId="0" w15:restartNumberingAfterBreak="0">
     <w:nsid w:val="0C221884"/>
     <w:multiLevelType w:val="hybridMultilevel"/>
@@ -1972,6 +2093,232 @@
     </w:lvl>
   </w:abstractNum>
   <w:abstractNum w:abstractNumId="4" w15:restartNumberingAfterBreak="0">
+    <w:nsid w:val="68072D00"/>
+    <w:multiLevelType w:val="hybridMultilevel"/>
+    <w:tmpl w:val="1AD0E30E"/>
+    <w:lvl w:ilvl="0" w:tplc="08090001">
+      <w:start w:val="1"/>
+      <w:numFmt w:val="bullet"/>
+      <w:lvlText w:val=""/>
+      <w:lvlJc w:val="left"/>
+      <w:pPr>
+        <w:ind w:left="720" w:hanging="360"/>
+      </w:pPr>
+      <w:rPr>
+        <w:rFonts w:ascii="Symbol" w:hAnsi="Symbol" w:hint="default"/>
+      </w:rPr>
+    </w:lvl>
+    <w:lvl w:ilvl="1" w:tplc="08090003" w:tentative="1">
+      <w:start w:val="1"/>
+      <w:numFmt w:val="bullet"/>
+      <w:lvlText w:val="o"/>
+      <w:lvlJc w:val="left"/>
+      <w:pPr>
+        <w:ind w:left="1440" w:hanging="360"/>
+      </w:pPr>
+      <w:rPr>
+        <w:rFonts w:ascii="Courier New" w:hAnsi="Courier New" w:cs="Courier New" w:hint="default"/>
+      </w:rPr>
+    </w:lvl>
+    <w:lvl w:ilvl="2" w:tplc="08090005" w:tentative="1">
+      <w:start w:val="1"/>
+      <w:numFmt w:val="bullet"/>
+      <w:lvlText w:val=""/>
+      <w:lvlJc w:val="left"/>
+      <w:pPr>
+        <w:ind w:left="2160" w:hanging="360"/>
+      </w:pPr>
+      <w:rPr>
+        <w:rFonts w:ascii="Wingdings" w:hAnsi="Wingdings" w:hint="default"/>
+      </w:rPr>
+    </w:lvl>
+    <w:lvl w:ilvl="3" w:tplc="08090001" w:tentative="1">
+      <w:start w:val="1"/>
+      <w:numFmt w:val="bullet"/>
+      <w:lvlText w:val=""/>
+      <w:lvlJc w:val="left"/>
+      <w:pPr>
+        <w:ind w:left="2880" w:hanging="360"/>
+      </w:pPr>
+      <w:rPr>
+        <w:rFonts w:ascii="Symbol" w:hAnsi="Symbol" w:hint="default"/>
+      </w:rPr>
+    </w:lvl>
+    <w:lvl w:ilvl="4" w:tplc="08090003" w:tentative="1">
+      <w:start w:val="1"/>
+      <w:numFmt w:val="bullet"/>
+      <w:lvlText w:val="o"/>
+      <w:lvlJc w:val="left"/>
+      <w:pPr>
+        <w:ind w:left="3600" w:hanging="360"/>
+      </w:pPr>
+      <w:rPr>
+        <w:rFonts w:ascii="Courier New" w:hAnsi="Courier New" w:cs="Courier New" w:hint="default"/>
+      </w:rPr>
+    </w:lvl>
+    <w:lvl w:ilvl="5" w:tplc="08090005" w:tentative="1">
+      <w:start w:val="1"/>
+      <w:numFmt w:val="bullet"/>
+      <w:lvlText w:val=""/>
+      <w:lvlJc w:val="left"/>
+      <w:pPr>
+        <w:ind w:left="4320" w:hanging="360"/>
+      </w:pPr>
+      <w:rPr>
+        <w:rFonts w:ascii="Wingdings" w:hAnsi="Wingdings" w:hint="default"/>
+      </w:rPr>
+    </w:lvl>
+    <w:lvl w:ilvl="6" w:tplc="08090001" w:tentative="1">
+      <w:start w:val="1"/>
+      <w:numFmt w:val="bullet"/>
+      <w:lvlText w:val=""/>
+      <w:lvlJc w:val="left"/>
+      <w:pPr>
+        <w:ind w:left="5040" w:hanging="360"/>
+      </w:pPr>
+      <w:rPr>
+        <w:rFonts w:ascii="Symbol" w:hAnsi="Symbol" w:hint="default"/>
+      </w:rPr>
+    </w:lvl>
+    <w:lvl w:ilvl="7" w:tplc="08090003" w:tentative="1">
+      <w:start w:val="1"/>
+      <w:numFmt w:val="bullet"/>
+      <w:lvlText w:val="o"/>
+      <w:lvlJc w:val="left"/>
+      <w:pPr>
+        <w:ind w:left="5760" w:hanging="360"/>
+      </w:pPr>
+      <w:rPr>
+        <w:rFonts w:ascii="Courier New" w:hAnsi="Courier New" w:cs="Courier New" w:hint="default"/>
+      </w:rPr>
+    </w:lvl>
+    <w:lvl w:ilvl="8" w:tplc="08090005" w:tentative="1">
+      <w:start w:val="1"/>
+      <w:numFmt w:val="bullet"/>
+      <w:lvlText w:val=""/>
+      <w:lvlJc w:val="left"/>
+      <w:pPr>
+        <w:ind w:left="6480" w:hanging="360"/>
+      </w:pPr>
+      <w:rPr>
+        <w:rFonts w:ascii="Wingdings" w:hAnsi="Wingdings" w:hint="default"/>
+      </w:rPr>
+    </w:lvl>
+  </w:abstractNum>
+  <w:abstractNum w:abstractNumId="5" w15:restartNumberingAfterBreak="0">
+    <w:nsid w:val="6F887AD0"/>
+    <w:multiLevelType w:val="hybridMultilevel"/>
+    <w:tmpl w:val="7F0082A4"/>
+    <w:lvl w:ilvl="0" w:tplc="08090001">
+      <w:start w:val="1"/>
+      <w:numFmt w:val="bullet"/>
+      <w:lvlText w:val=""/>
+      <w:lvlJc w:val="left"/>
+      <w:pPr>
+        <w:ind w:left="720" w:hanging="360"/>
+      </w:pPr>
+      <w:rPr>
+        <w:rFonts w:ascii="Symbol" w:hAnsi="Symbol" w:hint="default"/>
+      </w:rPr>
+    </w:lvl>
+    <w:lvl w:ilvl="1" w:tplc="08090003" w:tentative="1">
+      <w:start w:val="1"/>
+      <w:numFmt w:val="bullet"/>
+      <w:lvlText w:val="o"/>
+      <w:lvlJc w:val="left"/>
+      <w:pPr>
+        <w:ind w:left="1440" w:hanging="360"/>
+      </w:pPr>
+      <w:rPr>
+        <w:rFonts w:ascii="Courier New" w:hAnsi="Courier New" w:cs="Courier New" w:hint="default"/>
+      </w:rPr>
+    </w:lvl>
+    <w:lvl w:ilvl="2" w:tplc="08090005" w:tentative="1">
+      <w:start w:val="1"/>
+      <w:numFmt w:val="bullet"/>
+      <w:lvlText w:val=""/>
+      <w:lvlJc w:val="left"/>
+      <w:pPr>
+        <w:ind w:left="2160" w:hanging="360"/>
+      </w:pPr>
+      <w:rPr>
+        <w:rFonts w:ascii="Wingdings" w:hAnsi="Wingdings" w:hint="default"/>
+      </w:rPr>
+    </w:lvl>
+    <w:lvl w:ilvl="3" w:tplc="08090001" w:tentative="1">
+      <w:start w:val="1"/>
+      <w:numFmt w:val="bullet"/>
+      <w:lvlText w:val=""/>
+      <w:lvlJc w:val="left"/>
+      <w:pPr>
+        <w:ind w:left="2880" w:hanging="360"/>
+      </w:pPr>
+      <w:rPr>
+        <w:rFonts w:ascii="Symbol" w:hAnsi="Symbol" w:hint="default"/>
+      </w:rPr>
+    </w:lvl>
+    <w:lvl w:ilvl="4" w:tplc="08090003" w:tentative="1">
+      <w:start w:val="1"/>
+      <w:numFmt w:val="bullet"/>
+      <w:lvlText w:val="o"/>
+      <w:lvlJc w:val="left"/>
+      <w:pPr>
+        <w:ind w:left="3600" w:hanging="360"/>
+      </w:pPr>
+      <w:rPr>
+        <w:rFonts w:ascii="Courier New" w:hAnsi="Courier New" w:cs="Courier New" w:hint="default"/>
+      </w:rPr>
+    </w:lvl>
+    <w:lvl w:ilvl="5" w:tplc="08090005" w:tentative="1">
+      <w:start w:val="1"/>
+      <w:numFmt w:val="bullet"/>
+      <w:lvlText w:val=""/>
+      <w:lvlJc w:val="left"/>
+      <w:pPr>
+        <w:ind w:left="4320" w:hanging="360"/>
+      </w:pPr>
+      <w:rPr>
+        <w:rFonts w:ascii="Wingdings" w:hAnsi="Wingdings" w:hint="default"/>
+      </w:rPr>
+    </w:lvl>
+    <w:lvl w:ilvl="6" w:tplc="08090001" w:tentative="1">
+      <w:start w:val="1"/>
+      <w:numFmt w:val="bullet"/>
+      <w:lvlText w:val=""/>
+      <w:lvlJc w:val="left"/>
+      <w:pPr>
+        <w:ind w:left="5040" w:hanging="360"/>
+      </w:pPr>
+      <w:rPr>
+        <w:rFonts w:ascii="Symbol" w:hAnsi="Symbol" w:hint="default"/>
+      </w:rPr>
+    </w:lvl>
+    <w:lvl w:ilvl="7" w:tplc="08090003" w:tentative="1">
+      <w:start w:val="1"/>
+      <w:numFmt w:val="bullet"/>
+      <w:lvlText w:val="o"/>
+      <w:lvlJc w:val="left"/>
+      <w:pPr>
+        <w:ind w:left="5760" w:hanging="360"/>
+      </w:pPr>
+      <w:rPr>
+        <w:rFonts w:ascii="Courier New" w:hAnsi="Courier New" w:cs="Courier New" w:hint="default"/>
+      </w:rPr>
+    </w:lvl>
+    <w:lvl w:ilvl="8" w:tplc="08090005" w:tentative="1">
+      <w:start w:val="1"/>
+      <w:numFmt w:val="bullet"/>
+      <w:lvlText w:val=""/>
+      <w:lvlJc w:val="left"/>
+      <w:pPr>
+        <w:ind w:left="6480" w:hanging="360"/>
+      </w:pPr>
+      <w:rPr>
+        <w:rFonts w:ascii="Wingdings" w:hAnsi="Wingdings" w:hint="default"/>
+      </w:rPr>
+    </w:lvl>
+  </w:abstractNum>
+  <w:abstractNum w:abstractNumId="6" w15:restartNumberingAfterBreak="0">
     <w:nsid w:val="78436C63"/>
     <w:multiLevelType w:val="hybridMultilevel"/>
     <w:tmpl w:val="D800274A"/>
@@ -2084,7 +2431,7 @@
       </w:rPr>
     </w:lvl>
   </w:abstractNum>
-  <w:abstractNum w:abstractNumId="5" w15:restartNumberingAfterBreak="0">
+  <w:abstractNum w:abstractNumId="7" w15:restartNumberingAfterBreak="0">
     <w:nsid w:val="7E76406B"/>
     <w:multiLevelType w:val="hybridMultilevel"/>
     <w:tmpl w:val="27A8C7A8"/>
@@ -2197,23 +2544,29 @@
       </w:rPr>
     </w:lvl>
   </w:abstractNum>
-  <w:num w:numId="1">
+  <w:num w:numId="1" w16cid:durableId="551236588">
     <w:abstractNumId w:val="2"/>
   </w:num>
-  <w:num w:numId="2">
-    <w:abstractNumId w:val="4"/>
+  <w:num w:numId="2" w16cid:durableId="699284360">
+    <w:abstractNumId w:val="6"/>
   </w:num>
-  <w:num w:numId="3">
+  <w:num w:numId="3" w16cid:durableId="676075754">
     <w:abstractNumId w:val="3"/>
   </w:num>
-  <w:num w:numId="4">
+  <w:num w:numId="4" w16cid:durableId="232549061">
+    <w:abstractNumId w:val="7"/>
+  </w:num>
+  <w:num w:numId="5" w16cid:durableId="734475716">
+    <w:abstractNumId w:val="0"/>
+  </w:num>
+  <w:num w:numId="6" w16cid:durableId="2027322310">
+    <w:abstractNumId w:val="1"/>
+  </w:num>
+  <w:num w:numId="7" w16cid:durableId="244530609">
     <w:abstractNumId w:val="5"/>
   </w:num>
-  <w:num w:numId="5">
-    <w:abstractNumId w:val="0"/>
-  </w:num>
-  <w:num w:numId="6">
-    <w:abstractNumId w:val="1"/>
+  <w:num w:numId="8" w16cid:durableId="258098940">
+    <w:abstractNumId w:val="4"/>
   </w:num>
 </w:numbering>
 </file>
@@ -2609,15 +2962,15 @@
     <w:lsdException w:name="Smart Hyperlink" w:semiHidden="1" w:unhideWhenUsed="1"/>
     <w:lsdException w:name="Smart Link" w:semiHidden="1" w:unhideWhenUsed="1"/>
   </w:latentStyles>
-  <w:style w:type="paragraph" w:default="1" w:styleId="a">
+  <w:style w:type="paragraph" w:default="1" w:styleId="Normal">
     <w:name w:val="Normal"/>
     <w:qFormat/>
   </w:style>
-  <w:style w:type="paragraph" w:styleId="1">
+  <w:style w:type="paragraph" w:styleId="Heading1">
     <w:name w:val="heading 1"/>
-    <w:basedOn w:val="a"/>
-    <w:next w:val="a"/>
-    <w:link w:val="10"/>
+    <w:basedOn w:val="Normal"/>
+    <w:next w:val="Normal"/>
+    <w:link w:val="Heading1Char"/>
     <w:uiPriority w:val="9"/>
     <w:qFormat/>
     <w:rsid w:val="009E0EBB"/>
@@ -2634,13 +2987,13 @@
       <w:szCs w:val="32"/>
     </w:rPr>
   </w:style>
-  <w:style w:type="character" w:default="1" w:styleId="a0">
+  <w:style w:type="character" w:default="1" w:styleId="DefaultParagraphFont">
     <w:name w:val="Default Paragraph Font"/>
     <w:uiPriority w:val="1"/>
     <w:semiHidden/>
     <w:unhideWhenUsed/>
   </w:style>
-  <w:style w:type="table" w:default="1" w:styleId="a1">
+  <w:style w:type="table" w:default="1" w:styleId="TableNormal">
     <w:name w:val="Normal Table"/>
     <w:uiPriority w:val="99"/>
     <w:semiHidden/>
@@ -2655,16 +3008,16 @@
       </w:tblCellMar>
     </w:tblPr>
   </w:style>
-  <w:style w:type="numbering" w:default="1" w:styleId="a2">
+  <w:style w:type="numbering" w:default="1" w:styleId="NoList">
     <w:name w:val="No List"/>
     <w:uiPriority w:val="99"/>
     <w:semiHidden/>
     <w:unhideWhenUsed/>
   </w:style>
-  <w:style w:type="character" w:customStyle="1" w:styleId="10">
-    <w:name w:val="标题 1 字符"/>
-    <w:basedOn w:val="a0"/>
-    <w:link w:val="1"/>
+  <w:style w:type="character" w:customStyle="1" w:styleId="Heading1Char">
+    <w:name w:val="Heading 1 Char"/>
+    <w:basedOn w:val="DefaultParagraphFont"/>
+    <w:link w:val="Heading1"/>
     <w:uiPriority w:val="9"/>
     <w:rsid w:val="009E0EBB"/>
     <w:rPr>
@@ -2674,9 +3027,9 @@
       <w:szCs w:val="32"/>
     </w:rPr>
   </w:style>
-  <w:style w:type="table" w:styleId="a3">
+  <w:style w:type="table" w:styleId="TableGrid">
     <w:name w:val="Table Grid"/>
-    <w:basedOn w:val="a1"/>
+    <w:basedOn w:val="TableNormal"/>
     <w:uiPriority w:val="39"/>
     <w:rsid w:val="009E0EBB"/>
     <w:tblPr>
@@ -2690,9 +3043,9 @@
       </w:tblBorders>
     </w:tblPr>
   </w:style>
-  <w:style w:type="paragraph" w:styleId="a4">
+  <w:style w:type="paragraph" w:styleId="ListParagraph">
     <w:name w:val="List Paragraph"/>
-    <w:basedOn w:val="a"/>
+    <w:basedOn w:val="Normal"/>
     <w:uiPriority w:val="34"/>
     <w:qFormat/>
     <w:rsid w:val="00034CDF"/>

</xml_diff>